<commit_message>
Clase 6, 8 creando rama 2.0
</commit_message>
<xml_diff>
--- a/Clase 8 - Memoria/Alumnos/Hana_Niño/Practica virtual Mmeoria clase 8 .docx
+++ b/Clase 8 - Memoria/Alumnos/Hana_Niño/Practica virtual Mmeoria clase 8 .docx
@@ -15,7 +15,7 @@
           <w:noProof/>
         </w:rPr>
         <w:drawing>
-          <wp:anchor distT="0" distB="0" distL="0" distR="0" simplePos="0" relativeHeight="487307264" behindDoc="1" locked="0" layoutInCell="1" allowOverlap="1" wp14:anchorId="78F03358" wp14:editId="1DE239CD">
+          <wp:anchor distT="0" distB="0" distL="0" distR="0" simplePos="0" relativeHeight="487307264" behindDoc="1" locked="0" layoutInCell="1" allowOverlap="1" wp14:anchorId="78F03358" wp14:editId="349329DB">
             <wp:simplePos x="0" y="0"/>
             <wp:positionH relativeFrom="page">
               <wp:posOffset>0</wp:posOffset>
@@ -98,6 +98,7 @@
           <w:szCs w:val="22"/>
         </w:rPr>
       </w:pPr>
+      <w:proofErr w:type="spellStart"/>
       <w:r>
         <w:rPr>
           <w:w w:val="90"/>
@@ -106,6 +107,7 @@
         </w:rPr>
         <w:t>Microdesafíos</w:t>
       </w:r>
+      <w:proofErr w:type="spellEnd"/>
       <w:r>
         <w:rPr>
           <w:spacing w:val="-9"/>
@@ -520,32 +522,8 @@
         <w:rPr>
           <w:w w:val="105"/>
         </w:rPr>
-        <w:t>tod</w:t>
-      </w:r>
-      <w:r>
-        <w:rPr>
-          <w:w w:val="105"/>
-        </w:rPr>
-        <w:t>o</w:t>
-      </w:r>
-      <w:r>
-        <w:rPr>
-          <w:w w:val="105"/>
-        </w:rPr>
-        <w:t>s</w:t>
-      </w:r>
-      <w:r>
-        <w:rPr>
-          <w:w w:val="105"/>
-        </w:rPr>
-        <w:t>.</w:t>
-      </w:r>
-    </w:p>
-    <w:p>
-      <w:pPr>
-        <w:pStyle w:val="Textoindependiente"/>
-        <w:spacing w:line="403" w:lineRule="auto"/>
-      </w:pPr>
+        <w:t>todos.</w:t>
+      </w:r>
     </w:p>
     <w:p>
       <w:pPr>
@@ -563,8 +541,8 @@
           <w:noProof/>
         </w:rPr>
         <w:drawing>
-          <wp:inline distT="0" distB="0" distL="0" distR="0" wp14:anchorId="612F140B" wp14:editId="37B97CF4">
-            <wp:extent cx="6782910" cy="2638425"/>
+          <wp:inline distT="0" distB="0" distL="0" distR="0" wp14:anchorId="612F140B" wp14:editId="1BC5726D">
+            <wp:extent cx="6849110" cy="2638240"/>
             <wp:effectExtent l="0" t="0" r="0" b="0"/>
             <wp:docPr id="2" name="Imagen 2" descr="Gráfico&#10;&#10;Descripción generada automáticamente"/>
             <wp:cNvGraphicFramePr>
@@ -586,7 +564,7 @@
                   <pic:spPr>
                     <a:xfrm>
                       <a:off x="0" y="0"/>
-                      <a:ext cx="6791119" cy="2641618"/>
+                      <a:ext cx="6867247" cy="2645226"/>
                     </a:xfrm>
                     <a:prstGeom prst="rect">
                       <a:avLst/>

</xml_diff>